<commit_message>
commit 1 branche 2
</commit_message>
<xml_diff>
--- a/test.docx
+++ b/test.docx
@@ -9,161 +9,28 @@
     </w:p>
     <w:p/>
     <w:p>
-      <w:proofErr w:type="spellStart"/>
       <w:r>
-        <w:t>Modif</w:t>
-      </w:r>
-      <w:proofErr w:type="spellEnd"/>
-      <w:r>
-        <w:t xml:space="preserve"> 1</w:t>
+        <w:t>Modif 1</w:t>
       </w:r>
     </w:p>
     <w:p/>
     <w:p>
-      <w:proofErr w:type="spellStart"/>
       <w:r>
-        <w:t>Modif</w:t>
-      </w:r>
-      <w:proofErr w:type="spellEnd"/>
-      <w:r>
-        <w:t xml:space="preserve"> 2</w:t>
+        <w:t xml:space="preserve">Modif </w:t>
       </w:r>
       <w:r>
-        <w:t xml:space="preserve"> </w:t>
+        <w:t xml:space="preserve">2 </w:t>
       </w:r>
     </w:p>
+    <w:p/>
     <w:p>
-      <w:pPr>
-        <w:pStyle w:val="Paragraphedeliste"/>
-        <w:numPr>
-          <w:ilvl w:val="0"/>
-          <w:numId w:val="1"/>
-        </w:numPr>
-      </w:pPr>
-      <w:proofErr w:type="spellStart"/>
-      <w:proofErr w:type="gramStart"/>
       <w:r>
-        <w:t>blablaa</w:t>
+        <w:t>Je travaiulle sur  la branche 2</w:t>
       </w:r>
-      <w:proofErr w:type="spellEnd"/>
-      <w:proofErr w:type="gramEnd"/>
-      <w:r>
-        <w:t xml:space="preserve"> </w:t>
-      </w:r>
-      <w:proofErr w:type="spellStart"/>
-      <w:r>
-        <w:t>hoshdfiudsoi</w:t>
-      </w:r>
-      <w:proofErr w:type="spellEnd"/>
-      <w:r>
-        <w:t xml:space="preserve"> </w:t>
-      </w:r>
-      <w:proofErr w:type="spellStart"/>
-      <w:r>
-        <w:t>sqpfjqapfzqpiufpoa</w:t>
-      </w:r>
-      <w:proofErr w:type="spellEnd"/>
-    </w:p>
-    <w:p>
-      <w:pPr>
-        <w:pStyle w:val="Paragraphedeliste"/>
-        <w:numPr>
-          <w:ilvl w:val="0"/>
-          <w:numId w:val="1"/>
-        </w:numPr>
-      </w:pPr>
-      <w:proofErr w:type="spellStart"/>
-      <w:proofErr w:type="gramStart"/>
-      <w:r>
-        <w:t>lkfqlsfdsqslkjfksqjfsqfkqjlkj</w:t>
-      </w:r>
-      <w:proofErr w:type="spellEnd"/>
-      <w:proofErr w:type="gramEnd"/>
-    </w:p>
-    <w:p>
-      <w:pPr>
-        <w:pStyle w:val="Paragraphedeliste"/>
-        <w:numPr>
-          <w:ilvl w:val="0"/>
-          <w:numId w:val="1"/>
-        </w:numPr>
-      </w:pPr>
-      <w:proofErr w:type="spellStart"/>
-      <w:proofErr w:type="gramStart"/>
-      <w:r>
-        <w:t>mqlsfdqsmlkjfkfsqj</w:t>
-      </w:r>
-      <w:proofErr w:type="spellEnd"/>
-      <w:proofErr w:type="gramEnd"/>
-    </w:p>
-    <w:p>
-      <w:pPr>
-        <w:pStyle w:val="Paragraphedeliste"/>
-      </w:pPr>
-    </w:p>
-    <w:p>
-      <w:pPr>
-        <w:pStyle w:val="Paragraphedeliste"/>
-      </w:pPr>
-    </w:p>
-    <w:p>
-      <w:pPr>
-        <w:pStyle w:val="Paragraphedeliste"/>
-        <w:numPr>
-          <w:ilvl w:val="0"/>
-          <w:numId w:val="1"/>
-        </w:numPr>
-      </w:pPr>
-      <w:proofErr w:type="spellStart"/>
-      <w:proofErr w:type="gramStart"/>
-      <w:r>
-        <w:t>cetet</w:t>
-      </w:r>
-      <w:proofErr w:type="spellEnd"/>
-      <w:proofErr w:type="gramEnd"/>
-      <w:r>
-        <w:t xml:space="preserve"> fois ci c’est le bordel</w:t>
-      </w:r>
-    </w:p>
-    <w:p>
-      <w:pPr>
-        <w:pStyle w:val="Paragraphedeliste"/>
-        <w:numPr>
-          <w:ilvl w:val="0"/>
-          <w:numId w:val="1"/>
-        </w:numPr>
-      </w:pPr>
-      <w:proofErr w:type="gramStart"/>
-      <w:r>
-        <w:t>et</w:t>
-      </w:r>
-      <w:proofErr w:type="gramEnd"/>
-      <w:r>
-        <w:t xml:space="preserve"> la y’a </w:t>
-      </w:r>
-      <w:proofErr w:type="spellStart"/>
-      <w:r>
-        <w:t>rien</w:t>
-      </w:r>
-      <w:r>
-        <w:t>wcdsqfsqfdsqfqsfq</w:t>
-      </w:r>
-      <w:proofErr w:type="spellEnd"/>
-    </w:p>
-    <w:p>
-      <w:proofErr w:type="spellStart"/>
-      <w:r>
-        <w:t>Modif</w:t>
-      </w:r>
-      <w:proofErr w:type="spellEnd"/>
-      <w:r>
-        <w:t xml:space="preserve"> 3</w:t>
-      </w:r>
-    </w:p>
-    <w:p>
       <w:bookmarkStart w:id="0" w:name="_GoBack"/>
       <w:bookmarkEnd w:id="0"/>
     </w:p>
+    <w:p/>
     <w:sectPr>
       <w:pgSz w:w="11906" w:h="16838"/>
       <w:pgMar w:top="1417" w:right="1417" w:bottom="1417" w:left="1417" w:header="708" w:footer="708" w:gutter="0"/>

</xml_diff>